<commit_message>
Fixed rule naming and docs.
</commit_message>
<xml_diff>
--- a/fn_mcafee_epo/doc/McAfee ePO Function.docx
+++ b/fn_mcafee_epo/doc/McAfee ePO Function.docx
@@ -583,6 +583,7 @@
       <w:r>
         <w:t>1.0.0</w:t>
       </w:r>
+      <w:proofErr w:type="gramStart"/>
       <w:r>
         <w:rPr>
           <w:i/>
@@ -595,6 +596,7 @@
       <w:r>
         <w:t>tar.gz</w:t>
       </w:r>
+      <w:proofErr w:type="gramEnd"/>
     </w:p>
     <w:p>
       <w:pPr>
@@ -1058,6 +1060,11 @@
       <w:r>
         <w:t>(Example) McAfee Tag ePO Asset</w:t>
       </w:r>
+      <w:r>
+        <w:t xml:space="preserve"> Shut Down</w:t>
+      </w:r>
+      <w:bookmarkStart w:id="5" w:name="_GoBack"/>
+      <w:bookmarkEnd w:id="5"/>
     </w:p>
     <w:p>
       <w:pPr>
@@ -1199,7 +1206,15 @@
         <w:pStyle w:val="Code0"/>
       </w:pPr>
       <w:r>
-        <w:t>2018-04-10 12:05:10,307 INFO [component_loader] 'fn_mcafee_epo.components.mcafee_tag_an_epo_asset.FunctionComponent' loading</w:t>
+        <w:t>2018-04-10 12:05:10,307 INFO [component_loader] 'fn_mcafee_</w:t>
+      </w:r>
+      <w:proofErr w:type="gramStart"/>
+      <w:r>
+        <w:t>epo.components</w:t>
+      </w:r>
+      <w:proofErr w:type="gramEnd"/>
+      <w:r>
+        <w:t>.mcafee_tag_an_epo_asset.FunctionComponent' loading</w:t>
       </w:r>
     </w:p>
     <w:p>
@@ -1223,7 +1238,15 @@
         <w:pStyle w:val="Code0"/>
       </w:pPr>
       <w:r>
-        <w:t>2018-04-10 12:05:10,310 INFO [actions_component] 'fn_mcafee_epo.components.mcafee_tag_an_epo_asset.FunctionComponent' function 'mcafee_tag_an_epo_asset' registered to 'mcafee_epo_message_destination'</w:t>
+        <w:t>2018-04-10 12:05:10,310 INFO [actions_component] 'fn_mcafee_</w:t>
+      </w:r>
+      <w:proofErr w:type="gramStart"/>
+      <w:r>
+        <w:t>epo.components</w:t>
+      </w:r>
+      <w:proofErr w:type="gramEnd"/>
+      <w:r>
+        <w:t>.mcafee_tag_an_epo_asset.FunctionComponent' function 'mcafee_tag_an_epo_asset' registered to 'mcafee_epo_message_destination'</w:t>
       </w:r>
     </w:p>
     <w:p>
@@ -1279,7 +1302,15 @@
         <w:pStyle w:val="Code0"/>
       </w:pPr>
       <w:r>
-        <w:t>2018-04-10 12:05:10,537 INFO [client] Connected to stomp broker [session=ID:resilient.localdomain-40775-1523276401752-5:3, version=1.2]</w:t>
+        <w:t>2018-04-10 12:05:10,537 INFO [client] Connected to stomp broker [session=</w:t>
+      </w:r>
+      <w:proofErr w:type="gramStart"/>
+      <w:r>
+        <w:t>ID:resilient</w:t>
+      </w:r>
+      <w:proofErr w:type="gramEnd"/>
+      <w:r>
+        <w:t>.localdomain-40775-1523276401752-5:3, version=1.2]</w:t>
       </w:r>
     </w:p>
     <w:p>
@@ -1295,7 +1326,15 @@
         <w:pStyle w:val="Code0"/>
       </w:pPr>
       <w:r>
-        <w:t>2018-04-10 12:05:10,538 INFO [stomp_component] Client HB: 0  Server HB: 15000</w:t>
+        <w:t xml:space="preserve">2018-04-10 12:05:10,538 INFO [stomp_component] Client HB: </w:t>
+      </w:r>
+      <w:proofErr w:type="gramStart"/>
+      <w:r>
+        <w:t>0  Server</w:t>
+      </w:r>
+      <w:proofErr w:type="gramEnd"/>
+      <w:r>
+        <w:t xml:space="preserve"> HB: 15000</w:t>
       </w:r>
     </w:p>
     <w:p>
@@ -1339,10 +1378,18 @@
         <w:t>2018-04-10 12:05:10,642 INFO [stomp_component] Subscribe to</w:t>
       </w:r>
       <w:r>
-        <w:t xml:space="preserve"> message destination actions.&lt;orgID&gt;</w:t>
-      </w:r>
-      <w:r>
-        <w:t>.mcafee_epo_message_destination</w:t>
+        <w:t xml:space="preserve"> message destination </w:t>
+      </w:r>
+      <w:proofErr w:type="gramStart"/>
+      <w:r>
+        <w:t>actions.&lt;orgID&gt;</w:t>
+      </w:r>
+      <w:r>
+        <w:t>.mcafee</w:t>
+      </w:r>
+      <w:proofErr w:type="gramEnd"/>
+      <w:r>
+        <w:t>_epo_message_destination</w:t>
       </w:r>
     </w:p>
     <w:p>
@@ -1463,8 +1510,13 @@
         <w:t>The unit file should be named ‘</w:t>
       </w:r>
       <w:r>
-        <w:t>resilient_circuits.service</w:t>
-      </w:r>
+        <w:t>resilient_</w:t>
+      </w:r>
+      <w:proofErr w:type="gramStart"/>
+      <w:r>
+        <w:t>circuits.service</w:t>
+      </w:r>
+      <w:proofErr w:type="gramEnd"/>
       <w:r>
         <w:rPr>
           <w:rFonts w:cs="Arial"/>
@@ -1698,7 +1750,15 @@
         <w:keepNext/>
       </w:pPr>
       <w:r>
-        <w:t>Once the function package deploys the function, you can view it in the Resilient platform Functions tab. You can see the function details by clicking its name, as shown in the following screenshot.</w:t>
+        <w:t xml:space="preserve">Once the function package deploys the function, you can view it in the Resilient </w:t>
+      </w:r>
+      <w:proofErr w:type="gramStart"/>
+      <w:r>
+        <w:t>platform</w:t>
+      </w:r>
+      <w:proofErr w:type="gramEnd"/>
+      <w:r>
+        <w:t xml:space="preserve"> Functions tab. You can see the function details by clicking its name, as shown in the following screenshot.</w:t>
       </w:r>
     </w:p>
     <w:p>
@@ -1975,8 +2035,6 @@
           </wp:inline>
         </w:drawing>
       </w:r>
-      <w:bookmarkStart w:id="5" w:name="_GoBack"/>
-      <w:bookmarkEnd w:id="5"/>
     </w:p>
     <w:p>
       <w:pPr>
@@ -2330,7 +2388,7 @@
         <w:sz w:val="18"/>
         <w:szCs w:val="18"/>
       </w:rPr>
-      <w:t>6</w:t>
+      <w:t>4</w:t>
     </w:r>
     <w:r>
       <w:rPr>
@@ -6223,7 +6281,7 @@
 </file>
 
 <file path=customXml/itemProps1.xml><?xml version="1.0" encoding="utf-8"?>
-<ds:datastoreItem xmlns:ds="http://schemas.openxmlformats.org/officeDocument/2006/customXml" ds:itemID="{01DAC16D-FFA9-F94F-AB20-ABBC6795459C}">
+<ds:datastoreItem xmlns:ds="http://schemas.openxmlformats.org/officeDocument/2006/customXml" ds:itemID="{791D4271-0757-654B-8645-67A8EE9F8155}">
   <ds:schemaRefs>
     <ds:schemaRef ds:uri="http://schemas.openxmlformats.org/officeDocument/2006/bibliography"/>
   </ds:schemaRefs>

</xml_diff>